<commit_message>
Final additions to Readme and documentation
</commit_message>
<xml_diff>
--- a/Bonus.docx
+++ b/Bonus.docx
@@ -198,6 +198,40 @@
         <w:rPr>
           <w:lang w:val="en-US"/>
         </w:rPr>
+        <w:t xml:space="preserve">The performance we will use will be the Mean Average F2 and Mean Average Precision up to 3 recall </w:t>
+      </w:r>
+      <w:proofErr w:type="gramStart"/>
+      <w:r>
+        <w:rPr>
+          <w:lang w:val="en-US"/>
+        </w:rPr>
+        <w:t>levels(</w:t>
+      </w:r>
+      <w:proofErr w:type="gramEnd"/>
+      <w:r>
+        <w:rPr>
+          <w:lang w:val="en-US"/>
+        </w:rPr>
+        <w:t>We are limited by the lack of relevance judgements provided).</w:t>
+      </w:r>
+    </w:p>
+    <w:p>
+      <w:pPr>
+        <w:rPr>
+          <w:lang w:val="en-US"/>
+        </w:rPr>
+      </w:pPr>
+    </w:p>
+    <w:p>
+      <w:pPr>
+        <w:rPr>
+          <w:lang w:val="en-US"/>
+        </w:rPr>
+      </w:pPr>
+      <w:r>
+        <w:rPr>
+          <w:lang w:val="en-US"/>
+        </w:rPr>
         <w:t>We</w:t>
       </w:r>
       <w:r>
@@ -235,7 +269,7 @@
         <w:rPr>
           <w:lang w:val="en-US"/>
         </w:rPr>
-        <w:t>t</w:t>
+        <w:t>T</w:t>
       </w:r>
       <w:r>
         <w:rPr>
@@ -1800,7 +1834,6 @@
           <w:u w:val="single"/>
           <w:lang w:val="en-US"/>
         </w:rPr>
-        <w:lastRenderedPageBreak/>
         <w:t>Query Expansion with Princeton’s wordnet</w:t>
       </w:r>
     </w:p>
@@ -4783,7 +4816,6 @@
           <w:szCs w:val="22"/>
           <w:lang w:val="en-US"/>
         </w:rPr>
-        <w:lastRenderedPageBreak/>
         <w:t>Query:</w:t>
       </w:r>
       <w:r>
@@ -5332,15 +5364,7 @@
         <w:rPr>
           <w:lang w:val="en-US"/>
         </w:rPr>
-        <w:t xml:space="preserve"> Algorithm is still lower than that of the Baseli</w:t>
-      </w:r>
-      <w:bookmarkStart w:id="0" w:name="_GoBack"/>
-      <w:bookmarkEnd w:id="0"/>
-      <w:r>
-        <w:rPr>
-          <w:lang w:val="en-US"/>
-        </w:rPr>
-        <w:t>ne. But it is</w:t>
+        <w:t xml:space="preserve"> Algorithm is still lower than that of the Baseline. But it is</w:t>
       </w:r>
       <w:r>
         <w:rPr>
@@ -5595,6 +5619,7 @@
         <w:rPr>
           <w:lang w:val="en-US"/>
         </w:rPr>
+        <w:lastRenderedPageBreak/>
         <w:t xml:space="preserve">The second reason is that we are unsure whether if we can achieve a good performance with PRF. There are several parameters to tune, and after </w:t>
       </w:r>
       <w:r>
@@ -6880,11 +6905,22 @@
           <w:lang w:val="en-US"/>
         </w:rPr>
       </w:pPr>
-      <w:r>
+      <w:bookmarkStart w:id="0" w:name="_GoBack"/>
+      <w:bookmarkEnd w:id="0"/>
+    </w:p>
+    <w:p>
+      <w:pPr>
         <w:rPr>
           <w:b/>
           <w:lang w:val="en-US"/>
         </w:rPr>
+      </w:pPr>
+      <w:r>
+        <w:rPr>
+          <w:b/>
+          <w:lang w:val="en-US"/>
+        </w:rPr>
+        <w:lastRenderedPageBreak/>
         <w:t>Overall: Mean Average F2:  0.2</w:t>
       </w:r>
       <w:r>

</xml_diff>